<commit_message>
aanpassing aan pva voor portfolio
</commit_message>
<xml_diff>
--- a/Plan Van Aanpak.docx
+++ b/Plan Van Aanpak.docx
@@ -1,6 +1,6 @@
 
 <file path=word/document.xml><?xml version="1.0" encoding="utf-8"?>
-<w:document xmlns:wpc="http://schemas.microsoft.com/office/word/2010/wordprocessingCanvas" xmlns:cx="http://schemas.microsoft.com/office/drawing/2014/chartex" xmlns:cx1="http://schemas.microsoft.com/office/drawing/2015/9/8/chartex" xmlns:cx2="http://schemas.microsoft.com/office/drawing/2015/10/21/chartex" xmlns:cx3="http://schemas.microsoft.com/office/drawing/2016/5/9/chartex" xmlns:cx4="http://schemas.microsoft.com/office/drawing/2016/5/10/chartex" xmlns:cx5="http://schemas.microsoft.com/office/drawing/2016/5/11/chartex" xmlns:cx6="http://schemas.microsoft.com/office/drawing/2016/5/12/chartex" xmlns:cx7="http://schemas.microsoft.com/office/drawing/2016/5/13/chartex" xmlns:cx8="http://schemas.microsoft.com/office/drawing/2016/5/14/chartex" xmlns:mc="http://schemas.openxmlformats.org/markup-compatibility/2006" xmlns:aink="http://schemas.microsoft.com/office/drawing/2016/ink" xmlns:am3d="http://schemas.microsoft.com/office/drawing/2017/model3d" xmlns:o="urn:schemas-microsoft-com:office:office" xmlns:oel="http://schemas.microsoft.com/office/2019/extlst" xmlns:r="http://schemas.openxmlformats.org/officeDocument/2006/relationships" xmlns:m="http://schemas.openxmlformats.org/officeDocument/2006/math" xmlns:v="urn:schemas-microsoft-com:vml" xmlns:wp14="http://schemas.microsoft.com/office/word/2010/wordprocessingDrawing" xmlns:wp="http://schemas.openxmlformats.org/drawingml/2006/wordprocessingDrawing" xmlns:w10="urn:schemas-microsoft-com:office:word" xmlns:w="http://schemas.openxmlformats.org/wordprocessingml/2006/main" xmlns:w14="http://schemas.microsoft.com/office/word/2010/wordml" xmlns:w15="http://schemas.microsoft.com/office/word/2012/wordml" xmlns:w16cex="http://schemas.microsoft.com/office/word/2018/wordml/cex" xmlns:w16cid="http://schemas.microsoft.com/office/word/2016/wordml/cid" xmlns:w16="http://schemas.microsoft.com/office/word/2018/wordml" xmlns:w16sdtdh="http://schemas.microsoft.com/office/word/2020/wordml/sdtdatahash" xmlns:w16se="http://schemas.microsoft.com/office/word/2015/wordml/symex" xmlns:wpg="http://schemas.microsoft.com/office/word/2010/wordprocessingGroup" xmlns:wpi="http://schemas.microsoft.com/office/word/2010/wordprocessingInk" xmlns:wne="http://schemas.microsoft.com/office/word/2006/wordml" xmlns:wps="http://schemas.microsoft.com/office/word/2010/wordprocessingShape" mc:Ignorable="w14 w15 w16se w16cid w16 w16cex w16sdtdh wp14">
+<w:document xmlns:wpc="http://schemas.microsoft.com/office/word/2010/wordprocessingCanvas" xmlns:cx="http://schemas.microsoft.com/office/drawing/2014/chartex" xmlns:cx1="http://schemas.microsoft.com/office/drawing/2015/9/8/chartex" xmlns:cx2="http://schemas.microsoft.com/office/drawing/2015/10/21/chartex" xmlns:cx3="http://schemas.microsoft.com/office/drawing/2016/5/9/chartex" xmlns:cx4="http://schemas.microsoft.com/office/drawing/2016/5/10/chartex" xmlns:cx5="http://schemas.microsoft.com/office/drawing/2016/5/11/chartex" xmlns:cx6="http://schemas.microsoft.com/office/drawing/2016/5/12/chartex" xmlns:cx7="http://schemas.microsoft.com/office/drawing/2016/5/13/chartex" xmlns:cx8="http://schemas.microsoft.com/office/drawing/2016/5/14/chartex" xmlns:mc="http://schemas.openxmlformats.org/markup-compatibility/2006" xmlns:aink="http://schemas.microsoft.com/office/drawing/2016/ink" xmlns:am3d="http://schemas.microsoft.com/office/drawing/2017/model3d" xmlns:o="urn:schemas-microsoft-com:office:office" xmlns:oel="http://schemas.microsoft.com/office/2019/extlst" xmlns:r="http://schemas.openxmlformats.org/officeDocument/2006/relationships" xmlns:m="http://schemas.openxmlformats.org/officeDocument/2006/math" xmlns:v="urn:schemas-microsoft-com:vml" xmlns:wp14="http://schemas.microsoft.com/office/word/2010/wordprocessingDrawing" xmlns:wp="http://schemas.openxmlformats.org/drawingml/2006/wordprocessingDrawing" xmlns:w10="urn:schemas-microsoft-com:office:word" xmlns:w="http://schemas.openxmlformats.org/wordprocessingml/2006/main" xmlns:w14="http://schemas.microsoft.com/office/word/2010/wordml" xmlns:w15="http://schemas.microsoft.com/office/word/2012/wordml" xmlns:w16cex="http://schemas.microsoft.com/office/word/2018/wordml/cex" xmlns:w16cid="http://schemas.microsoft.com/office/word/2016/wordml/cid" xmlns:w16="http://schemas.microsoft.com/office/word/2018/wordml" xmlns:w16du="http://schemas.microsoft.com/office/word/2023/wordml/word16du" xmlns:w16sdtdh="http://schemas.microsoft.com/office/word/2020/wordml/sdtdatahash" xmlns:w16se="http://schemas.microsoft.com/office/word/2015/wordml/symex" xmlns:wpg="http://schemas.microsoft.com/office/word/2010/wordprocessingGroup" xmlns:wpi="http://schemas.microsoft.com/office/word/2010/wordprocessingInk" xmlns:wne="http://schemas.microsoft.com/office/word/2006/wordml" xmlns:wps="http://schemas.microsoft.com/office/word/2010/wordprocessingShape" mc:Ignorable="w14 w15 w16se w16cid w16 w16cex w16sdtdh wp14">
   <w:body>
     <w:p>
       <w:pPr>
@@ -31,64 +31,23 @@
           <w:sz w:val="32"/>
           <w:szCs w:val="32"/>
         </w:rPr>
-        <w:t xml:space="preserve">Dax Riool, </w:t>
-      </w:r>
-      <w:proofErr w:type="spellStart"/>
-      <w:r>
-        <w:rPr>
-          <w:sz w:val="32"/>
-          <w:szCs w:val="32"/>
-        </w:rPr>
-        <w:t>Ivano</w:t>
-      </w:r>
-      <w:proofErr w:type="spellEnd"/>
-      <w:r>
-        <w:rPr>
-          <w:sz w:val="32"/>
-          <w:szCs w:val="32"/>
-        </w:rPr>
-        <w:t xml:space="preserve"> Baptista, </w:t>
-      </w:r>
-    </w:p>
-    <w:p>
-      <w:pPr>
-        <w:jc w:val="center"/>
-        <w:rPr>
-          <w:sz w:val="32"/>
-          <w:szCs w:val="32"/>
-        </w:rPr>
-      </w:pPr>
-      <w:proofErr w:type="spellStart"/>
-      <w:r>
-        <w:rPr>
-          <w:sz w:val="32"/>
-          <w:szCs w:val="32"/>
-        </w:rPr>
-        <w:t>Marai</w:t>
-      </w:r>
-      <w:proofErr w:type="spellEnd"/>
-      <w:r>
-        <w:rPr>
-          <w:sz w:val="32"/>
-          <w:szCs w:val="32"/>
-        </w:rPr>
-        <w:t xml:space="preserve"> De Jong, </w:t>
-      </w:r>
-      <w:proofErr w:type="spellStart"/>
-      <w:r>
-        <w:rPr>
-          <w:sz w:val="32"/>
-          <w:szCs w:val="32"/>
-        </w:rPr>
-        <w:t>Trung</w:t>
-      </w:r>
-      <w:proofErr w:type="spellEnd"/>
-      <w:r>
-        <w:rPr>
-          <w:sz w:val="32"/>
-          <w:szCs w:val="32"/>
-        </w:rPr>
-        <w:t xml:space="preserve">- Kien Nguyen, </w:t>
+        <w:t xml:space="preserve">Dax Riool, Ivano Baptista, </w:t>
+      </w:r>
+    </w:p>
+    <w:p>
+      <w:pPr>
+        <w:jc w:val="center"/>
+        <w:rPr>
+          <w:sz w:val="32"/>
+          <w:szCs w:val="32"/>
+        </w:rPr>
+      </w:pPr>
+      <w:r>
+        <w:rPr>
+          <w:sz w:val="32"/>
+          <w:szCs w:val="32"/>
+        </w:rPr>
+        <w:t xml:space="preserve">Marai De Jong, Trung- Kien Nguyen, </w:t>
       </w:r>
     </w:p>
     <w:p>
@@ -100,70 +59,40 @@
           <w:lang w:val="en-GB"/>
         </w:rPr>
       </w:pPr>
-      <w:proofErr w:type="spellStart"/>
       <w:r>
         <w:rPr>
           <w:sz w:val="32"/>
           <w:szCs w:val="32"/>
           <w:lang w:val="en-GB"/>
         </w:rPr>
-        <w:t>Joram</w:t>
-      </w:r>
-      <w:proofErr w:type="spellEnd"/>
-      <w:r>
-        <w:rPr>
-          <w:sz w:val="32"/>
-          <w:szCs w:val="32"/>
+        <w:t>Joram Swarts</w:t>
+      </w:r>
+    </w:p>
+    <w:p>
+      <w:pPr>
+        <w:jc w:val="center"/>
+        <w:rPr>
+          <w:sz w:val="28"/>
+          <w:szCs w:val="28"/>
           <w:lang w:val="en-GB"/>
         </w:rPr>
-        <w:t xml:space="preserve"> Swarts</w:t>
-      </w:r>
-    </w:p>
-    <w:p>
-      <w:pPr>
-        <w:jc w:val="center"/>
+      </w:pPr>
+      <w:r>
         <w:rPr>
           <w:sz w:val="28"/>
           <w:szCs w:val="28"/>
           <w:lang w:val="en-GB"/>
         </w:rPr>
-      </w:pPr>
+        <w:t>Client: Yash Ramdjas</w:t>
+      </w:r>
       <w:r>
         <w:rPr>
           <w:sz w:val="28"/>
           <w:szCs w:val="28"/>
           <w:lang w:val="en-GB"/>
         </w:rPr>
-        <w:t xml:space="preserve">Client: Yash </w:t>
-      </w:r>
-      <w:proofErr w:type="spellStart"/>
-      <w:r>
-        <w:rPr>
-          <w:sz w:val="28"/>
-          <w:szCs w:val="28"/>
-          <w:lang w:val="en-GB"/>
-        </w:rPr>
-        <w:t>Ramdjas</w:t>
-      </w:r>
-      <w:proofErr w:type="spellEnd"/>
-      <w:r>
-        <w:rPr>
-          <w:sz w:val="28"/>
-          <w:szCs w:val="28"/>
-          <w:lang w:val="en-GB"/>
-        </w:rPr>
-        <w:t xml:space="preserve">, </w:t>
-      </w:r>
-      <w:proofErr w:type="spellStart"/>
-      <w:r>
-        <w:rPr>
-          <w:sz w:val="28"/>
-          <w:szCs w:val="28"/>
-          <w:lang w:val="en-GB"/>
-        </w:rPr>
-        <w:t>Globadyme</w:t>
-      </w:r>
-      <w:proofErr w:type="spellEnd"/>
+        <w:t>, Globadyme</w:t>
+      </w:r>
     </w:p>
     <w:p>
       <w:pPr>
@@ -590,7 +519,6 @@
         </w:rPr>
         <w:t xml:space="preserve"> </w:t>
       </w:r>
-      <w:proofErr w:type="spellStart"/>
       <w:r>
         <w:rPr>
           <w:sz w:val="32"/>
@@ -603,15 +531,7 @@
           <w:sz w:val="32"/>
           <w:szCs w:val="32"/>
         </w:rPr>
-        <w:t>tories</w:t>
-      </w:r>
-      <w:proofErr w:type="spellEnd"/>
-      <w:r>
-        <w:rPr>
-          <w:sz w:val="32"/>
-          <w:szCs w:val="32"/>
-        </w:rPr>
-        <w:t xml:space="preserve"> </w:t>
+        <w:t xml:space="preserve">tories </w:t>
       </w:r>
       <w:r>
         <w:rPr>
@@ -878,94 +798,28 @@
           <w:sz w:val="28"/>
           <w:szCs w:val="28"/>
         </w:rPr>
-        <w:t xml:space="preserve">Dit document is deel van het project gemaakt door de studenten van de bit </w:t>
-      </w:r>
-      <w:proofErr w:type="spellStart"/>
-      <w:r>
-        <w:rPr>
-          <w:sz w:val="28"/>
-          <w:szCs w:val="28"/>
-        </w:rPr>
-        <w:t>academy</w:t>
-      </w:r>
-      <w:proofErr w:type="spellEnd"/>
-      <w:r>
-        <w:rPr>
-          <w:sz w:val="28"/>
-          <w:szCs w:val="28"/>
-        </w:rPr>
-        <w:t xml:space="preserve"> op verzoek van </w:t>
-      </w:r>
-      <w:proofErr w:type="spellStart"/>
-      <w:r>
-        <w:rPr>
-          <w:sz w:val="28"/>
-          <w:szCs w:val="28"/>
-        </w:rPr>
-        <w:t>Yash</w:t>
-      </w:r>
-      <w:proofErr w:type="spellEnd"/>
-      <w:r>
-        <w:rPr>
-          <w:sz w:val="28"/>
-          <w:szCs w:val="28"/>
-        </w:rPr>
-        <w:t xml:space="preserve"> </w:t>
-      </w:r>
-      <w:proofErr w:type="spellStart"/>
-      <w:r>
-        <w:rPr>
-          <w:sz w:val="28"/>
-          <w:szCs w:val="28"/>
-        </w:rPr>
-        <w:t>Ramdjas</w:t>
-      </w:r>
-      <w:proofErr w:type="spellEnd"/>
-      <w:r>
-        <w:rPr>
-          <w:sz w:val="28"/>
-          <w:szCs w:val="28"/>
-        </w:rPr>
-        <w:t xml:space="preserve">, De </w:t>
-      </w:r>
-      <w:r>
-        <w:rPr>
-          <w:sz w:val="28"/>
-          <w:szCs w:val="28"/>
-        </w:rPr>
-        <w:t xml:space="preserve">Oprichter en CEO van </w:t>
-      </w:r>
-      <w:proofErr w:type="spellStart"/>
-      <w:r>
-        <w:rPr>
-          <w:sz w:val="28"/>
-          <w:szCs w:val="28"/>
-        </w:rPr>
-        <w:t>Globdayme</w:t>
-      </w:r>
-      <w:proofErr w:type="spellEnd"/>
-      <w:r>
-        <w:rPr>
-          <w:sz w:val="28"/>
-          <w:szCs w:val="28"/>
-        </w:rPr>
-        <w:t xml:space="preserve">. </w:t>
-      </w:r>
-      <w:proofErr w:type="spellStart"/>
-      <w:r>
-        <w:rPr>
-          <w:sz w:val="28"/>
-          <w:szCs w:val="28"/>
-        </w:rPr>
-        <w:t>Globadyme</w:t>
-      </w:r>
-      <w:proofErr w:type="spellEnd"/>
-      <w:r>
-        <w:rPr>
-          <w:sz w:val="28"/>
-          <w:szCs w:val="28"/>
-        </w:rPr>
-        <w:t xml:space="preserve"> is een bedrijf dat transacties regelt </w:t>
+        <w:t>Dit document is deel van het project gemaakt door de studenten van de bit academy</w:t>
+      </w:r>
+      <w:r>
+        <w:rPr>
+          <w:sz w:val="28"/>
+          <w:szCs w:val="28"/>
+        </w:rPr>
+        <w:t xml:space="preserve"> op verzoek van Yash Ramdjas, De </w:t>
+      </w:r>
+      <w:r>
+        <w:rPr>
+          <w:sz w:val="28"/>
+          <w:szCs w:val="28"/>
+        </w:rPr>
+        <w:t>Oprichter en CEO van Globdayme</w:t>
+      </w:r>
+      <w:r>
+        <w:rPr>
+          <w:sz w:val="28"/>
+          <w:szCs w:val="28"/>
+        </w:rPr>
+        <w:t xml:space="preserve">. Globadyme is een bedrijf dat transacties regelt </w:t>
       </w:r>
       <w:r>
         <w:rPr>
@@ -1196,17 +1050,8 @@
           <w:szCs w:val="72"/>
         </w:rPr>
         <w:lastRenderedPageBreak/>
-        <w:t xml:space="preserve">User </w:t>
-      </w:r>
-      <w:proofErr w:type="spellStart"/>
-      <w:r>
-        <w:rPr>
-          <w:sz w:val="72"/>
-          <w:szCs w:val="72"/>
-        </w:rPr>
-        <w:t>Stories</w:t>
-      </w:r>
-      <w:proofErr w:type="spellEnd"/>
+        <w:t>User Stories</w:t>
+      </w:r>
     </w:p>
     <w:p>
       <w:pPr>
@@ -1314,23 +1159,7 @@
           <w:sz w:val="28"/>
           <w:szCs w:val="28"/>
         </w:rPr>
-        <w:t xml:space="preserve">Link naar </w:t>
-      </w:r>
-      <w:proofErr w:type="spellStart"/>
-      <w:r>
-        <w:rPr>
-          <w:sz w:val="28"/>
-          <w:szCs w:val="28"/>
-        </w:rPr>
-        <w:t>ScrumBoard</w:t>
-      </w:r>
-      <w:proofErr w:type="spellEnd"/>
-      <w:r>
-        <w:rPr>
-          <w:sz w:val="28"/>
-          <w:szCs w:val="28"/>
-        </w:rPr>
-        <w:t>:</w:t>
+        <w:t>Link naar ScrumBoard:</w:t>
       </w:r>
       <w:r>
         <w:t xml:space="preserve"> </w:t>
@@ -1386,23 +1215,7 @@
           <w:sz w:val="28"/>
           <w:szCs w:val="28"/>
         </w:rPr>
-        <w:t xml:space="preserve">Dag 1: </w:t>
-      </w:r>
-      <w:proofErr w:type="spellStart"/>
-      <w:r>
-        <w:rPr>
-          <w:sz w:val="28"/>
-          <w:szCs w:val="28"/>
-        </w:rPr>
-        <w:t>PvA</w:t>
-      </w:r>
-      <w:proofErr w:type="spellEnd"/>
-      <w:r>
-        <w:rPr>
-          <w:sz w:val="28"/>
-          <w:szCs w:val="28"/>
-        </w:rPr>
-        <w:t xml:space="preserve"> maken</w:t>
+        <w:t>Dag 1: PvA maken</w:t>
       </w:r>
       <w:r>
         <w:rPr>
@@ -1411,7 +1224,6 @@
         </w:rPr>
         <w:t xml:space="preserve">, meeting met klant, </w:t>
       </w:r>
-      <w:proofErr w:type="spellStart"/>
       <w:r>
         <w:rPr>
           <w:sz w:val="28"/>
@@ -1424,15 +1236,7 @@
           <w:sz w:val="28"/>
           <w:szCs w:val="28"/>
         </w:rPr>
-        <w:t>ailwind</w:t>
-      </w:r>
-      <w:proofErr w:type="spellEnd"/>
-      <w:r>
-        <w:rPr>
-          <w:sz w:val="28"/>
-          <w:szCs w:val="28"/>
-        </w:rPr>
-        <w:t xml:space="preserve"> instaleren</w:t>
+        <w:t>ailwind instaleren</w:t>
       </w:r>
     </w:p>
     <w:p>
@@ -1643,23 +1447,7 @@
           <w:sz w:val="28"/>
           <w:szCs w:val="28"/>
         </w:rPr>
-        <w:t xml:space="preserve">. Wij gebruiken dit aan de hand van </w:t>
-      </w:r>
-      <w:proofErr w:type="spellStart"/>
-      <w:r>
-        <w:rPr>
-          <w:sz w:val="28"/>
-          <w:szCs w:val="28"/>
-        </w:rPr>
-        <w:t>tailwind</w:t>
-      </w:r>
-      <w:proofErr w:type="spellEnd"/>
-      <w:r>
-        <w:rPr>
-          <w:sz w:val="28"/>
-          <w:szCs w:val="28"/>
-        </w:rPr>
-        <w:t xml:space="preserve"> en een te</w:t>
+        <w:t>. Wij gebruiken dit aan de hand van tailwind en een te</w:t>
       </w:r>
       <w:r>
         <w:rPr>
@@ -1702,6 +1490,92 @@
         </w:rPr>
         <w:t xml:space="preserve"> hebben gevonden</w:t>
       </w:r>
+      <w:r>
+        <w:rPr>
+          <w:sz w:val="28"/>
+          <w:szCs w:val="28"/>
+        </w:rPr>
+        <w:t>.</w:t>
+      </w:r>
+    </w:p>
+    <w:p>
+      <w:pPr>
+        <w:rPr>
+          <w:sz w:val="28"/>
+          <w:szCs w:val="28"/>
+        </w:rPr>
+      </w:pPr>
+      <w:r>
+        <w:rPr>
+          <w:sz w:val="28"/>
+          <w:szCs w:val="28"/>
+        </w:rPr>
+        <w:t xml:space="preserve">Wij </w:t>
+      </w:r>
+      <w:r>
+        <w:rPr>
+          <w:sz w:val="28"/>
+          <w:szCs w:val="28"/>
+        </w:rPr>
+        <w:t>hebben gekozen voor</w:t>
+      </w:r>
+      <w:r>
+        <w:rPr>
+          <w:sz w:val="28"/>
+          <w:szCs w:val="28"/>
+        </w:rPr>
+        <w:t xml:space="preserve"> tailwind omdat wij in een team zitten met verschillende leerjaren en tailwind ziet er het meest makkelijk uit om toe te passen en te leren als je er nog nooit mee heb gewerkt.</w:t>
+      </w:r>
+    </w:p>
+    <w:p>
+      <w:pPr>
+        <w:rPr>
+          <w:sz w:val="28"/>
+          <w:szCs w:val="28"/>
+        </w:rPr>
+      </w:pPr>
+      <w:r>
+        <w:rPr>
+          <w:sz w:val="28"/>
+          <w:szCs w:val="28"/>
+        </w:rPr>
+        <w:t xml:space="preserve">Dit project moet ook goed </w:t>
+      </w:r>
+      <w:r>
+        <w:rPr>
+          <w:sz w:val="28"/>
+          <w:szCs w:val="28"/>
+        </w:rPr>
+        <w:t xml:space="preserve">beveiligd worden omdat dit een ontwerp word voor een website van een groot bedrijf. Als deze code word gelekt staat hun hele website </w:t>
+      </w:r>
+      <w:r>
+        <w:rPr>
+          <w:sz w:val="28"/>
+          <w:szCs w:val="28"/>
+        </w:rPr>
+        <w:t xml:space="preserve">online en kunnen er andere bedrijven gebruik maken van het ontwerp van deze website. </w:t>
+      </w:r>
+      <w:r>
+        <w:rPr>
+          <w:sz w:val="28"/>
+          <w:szCs w:val="28"/>
+        </w:rPr>
+        <w:t>Dit is gelukkig makkelijk te doen omdat wij alle code lokaal testen op onze eigen computers</w:t>
+      </w:r>
+      <w:r>
+        <w:rPr>
+          <w:sz w:val="28"/>
+          <w:szCs w:val="28"/>
+        </w:rPr>
+        <w:t xml:space="preserve"> en niks </w:t>
+      </w:r>
+      <w:r>
+        <w:rPr>
+          <w:sz w:val="28"/>
+          <w:szCs w:val="28"/>
+        </w:rPr>
+        <w:t>online zetten.</w:t>
+      </w:r>
     </w:p>
     <w:p>
       <w:pPr>
@@ -1733,21 +1607,12 @@
           <w:szCs w:val="28"/>
         </w:rPr>
       </w:pPr>
-      <w:proofErr w:type="spellStart"/>
-      <w:r>
-        <w:rPr>
-          <w:sz w:val="28"/>
-          <w:szCs w:val="28"/>
-        </w:rPr>
-        <w:t>Tailwind</w:t>
-      </w:r>
-      <w:proofErr w:type="spellEnd"/>
-      <w:r>
-        <w:rPr>
-          <w:sz w:val="28"/>
-          <w:szCs w:val="28"/>
-        </w:rPr>
-        <w:t xml:space="preserve">: </w:t>
+      <w:r>
+        <w:rPr>
+          <w:sz w:val="28"/>
+          <w:szCs w:val="28"/>
+        </w:rPr>
+        <w:t xml:space="preserve">Tailwind: </w:t>
       </w:r>
       <w:r>
         <w:rPr>

</xml_diff>